<commit_message>
Updated documentation for additional scripts
Updated .docx to include additional information about scripts that have been added to the repository.
</commit_message>
<xml_diff>
--- a/ArcGIS PowerShellDSC Helper Scripts.docx
+++ b/ArcGIS PowerShellDSC Helper Scripts.docx
@@ -158,7 +158,17 @@
         <w:t xml:space="preserve"> will not try to restart automatically.</w:t>
       </w:r>
     </w:p>
-    <w:p/>
+    <w:p>
+      <w:pPr>
+        <w:pStyle w:val="ListParagraph"/>
+      </w:pPr>
+    </w:p>
+    <w:p>
+      <w:pPr>
+        <w:pStyle w:val="ListParagraph"/>
+        <w:ind w:left="1440"/>
+      </w:pPr>
+    </w:p>
     <w:p>
       <w:pPr>
         <w:pStyle w:val="ListParagraph"/>
@@ -167,24 +177,37 @@
           <w:numId w:val="1"/>
         </w:numPr>
         <w:rPr>
-          <w:b/>
-          <w:bCs/>
-        </w:rPr>
-      </w:pPr>
-      <w:r>
-        <w:rPr>
-          <w:b/>
-          <w:bCs/>
-        </w:rPr>
-        <w:t>downloadUpgradeArcgisModule.ps1</w:t>
-      </w:r>
-    </w:p>
-    <w:p>
-      <w:pPr>
-        <w:pStyle w:val="ListParagraph"/>
-        <w:rPr>
-          <w:b/>
-          <w:bCs/>
+          <w:sz w:val="24"/>
+          <w:szCs w:val="24"/>
+          <w:u w:val="single"/>
+        </w:rPr>
+      </w:pPr>
+      <w:proofErr w:type="spellStart"/>
+      <w:r>
+        <w:rPr>
+          <w:sz w:val="24"/>
+          <w:szCs w:val="24"/>
+          <w:u w:val="single"/>
+        </w:rPr>
+        <w:t>transferScripts</w:t>
+      </w:r>
+      <w:proofErr w:type="spellEnd"/>
+      <w:r>
+        <w:rPr>
+          <w:sz w:val="24"/>
+          <w:szCs w:val="24"/>
+          <w:u w:val="single"/>
+        </w:rPr>
+        <w:t xml:space="preserve"> folder</w:t>
+      </w:r>
+    </w:p>
+    <w:p>
+      <w:pPr>
+        <w:pStyle w:val="ListParagraph"/>
+        <w:rPr>
+          <w:sz w:val="24"/>
+          <w:szCs w:val="24"/>
+          <w:u w:val="single"/>
         </w:rPr>
       </w:pPr>
     </w:p>
@@ -197,10 +220,139 @@
         </w:numPr>
       </w:pPr>
       <w:r>
-        <w:t>This script will remove any ArcGIS Modules from the machines in the list and install the most up to date ArcGIS Module to each machine.</w:t>
-      </w:r>
-      <w:r>
-        <w:t xml:space="preserve"> If you do not want the most recent version, download the desired version from GitHub and utilize the script within the transferScripts folder that will transfer the module from the Orchestration machine to the list of remote servers in the $arcgisservers variable.</w:t>
+        <w:rPr>
+          <w:b/>
+          <w:bCs/>
+        </w:rPr>
+        <w:t>transferCertificates.ps1</w:t>
+      </w:r>
+      <w:r>
+        <w:t xml:space="preserve"> – this script will transfer the contents of a ‘certificates’ folder on an orchestration machine, or the local machine to remote servers to be used for the deployment. </w:t>
+      </w:r>
+      <w:r>
+        <w:t>Make sure not to include the orchestrating machine in the list of $</w:t>
+      </w:r>
+      <w:proofErr w:type="spellStart"/>
+      <w:r>
+        <w:t>arcgisservers</w:t>
+      </w:r>
+      <w:proofErr w:type="spellEnd"/>
+      <w:r>
+        <w:t>.</w:t>
+      </w:r>
+    </w:p>
+    <w:p>
+      <w:pPr>
+        <w:pStyle w:val="ListParagraph"/>
+        <w:ind w:left="1440"/>
+      </w:pPr>
+    </w:p>
+    <w:p>
+      <w:pPr>
+        <w:pStyle w:val="ListParagraph"/>
+        <w:numPr>
+          <w:ilvl w:val="1"/>
+          <w:numId w:val="1"/>
+        </w:numPr>
+      </w:pPr>
+      <w:r>
+        <w:rPr>
+          <w:b/>
+          <w:bCs/>
+        </w:rPr>
+        <w:t>transferInstallers.ps1</w:t>
+      </w:r>
+      <w:r>
+        <w:t xml:space="preserve"> – this script will transfer the contents of an ‘installers’ folder (as well as any sub-directories) from a local location to a list of machines specified for each ArcGIS component. </w:t>
+      </w:r>
+      <w:r>
+        <w:t>Make sure not to include the orchestrating machine in the list of $</w:t>
+      </w:r>
+      <w:proofErr w:type="spellStart"/>
+      <w:r>
+        <w:t>arcgisservers</w:t>
+      </w:r>
+      <w:proofErr w:type="spellEnd"/>
+      <w:r>
+        <w:t>.</w:t>
+      </w:r>
+    </w:p>
+    <w:p>
+      <w:pPr>
+        <w:pStyle w:val="ListParagraph"/>
+        <w:ind w:left="1440"/>
+      </w:pPr>
+    </w:p>
+    <w:p>
+      <w:pPr>
+        <w:pStyle w:val="ListParagraph"/>
+        <w:numPr>
+          <w:ilvl w:val="1"/>
+          <w:numId w:val="1"/>
+        </w:numPr>
+      </w:pPr>
+      <w:r>
+        <w:rPr>
+          <w:b/>
+          <w:bCs/>
+        </w:rPr>
+        <w:t>transferLicenses.ps1</w:t>
+      </w:r>
+      <w:r>
+        <w:t xml:space="preserve"> – this script will transfer the contents of a ‘licenses’ folder from a local location to a list of machines specified for each ArcGIS component. </w:t>
+      </w:r>
+      <w:r>
+        <w:t>Make sure not to include the orchestrating machine in the list of $</w:t>
+      </w:r>
+      <w:proofErr w:type="spellStart"/>
+      <w:r>
+        <w:t>arcgisservers</w:t>
+      </w:r>
+      <w:proofErr w:type="spellEnd"/>
+      <w:r>
+        <w:t>.</w:t>
+      </w:r>
+    </w:p>
+    <w:p>
+      <w:pPr>
+        <w:pStyle w:val="ListParagraph"/>
+        <w:ind w:left="1440"/>
+      </w:pPr>
+    </w:p>
+    <w:p>
+      <w:pPr>
+        <w:pStyle w:val="ListParagraph"/>
+        <w:numPr>
+          <w:ilvl w:val="1"/>
+          <w:numId w:val="1"/>
+        </w:numPr>
+      </w:pPr>
+      <w:r>
+        <w:rPr>
+          <w:b/>
+          <w:bCs/>
+        </w:rPr>
+        <w:lastRenderedPageBreak/>
+        <w:t>transferModule.ps1</w:t>
+      </w:r>
+      <w:r>
+        <w:t xml:space="preserve"> – this script will transfer the local </w:t>
+      </w:r>
+      <w:proofErr w:type="spellStart"/>
+      <w:r>
+        <w:t>arcgis</w:t>
+      </w:r>
+      <w:proofErr w:type="spellEnd"/>
+      <w:r>
+        <w:t xml:space="preserve"> PowerShell module (without upgrading it) to a list of remote servers provided in the script. This is useful if utilizing an older version of the PowerShell DSC ArcGIS Module. Make sure not to include the orchestrating machine in the list of $</w:t>
+      </w:r>
+      <w:proofErr w:type="spellStart"/>
+      <w:r>
+        <w:t>arcgisservers</w:t>
+      </w:r>
+      <w:proofErr w:type="spellEnd"/>
+      <w:r>
+        <w:t>.</w:t>
       </w:r>
     </w:p>
     <w:p/>
@@ -221,7 +373,7 @@
           <w:b/>
           <w:bCs/>
         </w:rPr>
-        <w:t>generatePwFiles.ps1</w:t>
+        <w:t>downloadUpgradeArcgisModule.ps1</w:t>
       </w:r>
     </w:p>
     <w:p>
@@ -242,38 +394,10 @@
         </w:numPr>
       </w:pPr>
       <w:r>
-        <w:t xml:space="preserve">This script allows for the generation of the password files that can be used in place of hard-coded password values in </w:t>
-      </w:r>
-      <w:r>
-        <w:t xml:space="preserve">the </w:t>
-      </w:r>
-      <w:r>
-        <w:t>JSON</w:t>
-      </w:r>
-      <w:r>
-        <w:t xml:space="preserve"> configuration file.  Note: Once you specify the location of the password files in the script and run the script, the password files cannot be </w:t>
-      </w:r>
-      <w:r>
-        <w:t>moved,</w:t>
-      </w:r>
-      <w:r>
-        <w:t xml:space="preserve"> or they will break.  This is intentional.  So, decide where you’d like for them to be located, make sure that path is specified in the script as well as </w:t>
-      </w:r>
-      <w:r>
-        <w:t xml:space="preserve">the </w:t>
-      </w:r>
-      <w:r>
-        <w:t>JSON</w:t>
-      </w:r>
-      <w:r>
-        <w:t xml:space="preserve"> </w:t>
-      </w:r>
-      <w:r>
-        <w:lastRenderedPageBreak/>
-        <w:t xml:space="preserve">configuration file, and then run the script. </w:t>
-      </w:r>
-      <w:r>
-        <w:t>Note that the password files can only be used by the user who created them on the machine they were created on, within the folder they were created. This is for security purposed. The password files only need to be created on the machine that is being used to orchestrate the Invoke-ArcGISConfiguration command.</w:t>
+        <w:t>This script will remove any ArcGIS Modules from the machines in the list and install the most up to date ArcGIS Module to each machine.</w:t>
+      </w:r>
+      <w:r>
+        <w:t xml:space="preserve"> If you do not want the most recent version, download the desired version from GitHub and utilize the script within the transferScripts folder that will transfer the module from the Orchestration machine to the list of remote servers in the $arcgisservers variable.</w:t>
       </w:r>
     </w:p>
     <w:p/>
@@ -285,27 +409,24 @@
           <w:numId w:val="1"/>
         </w:numPr>
         <w:rPr>
-          <w:sz w:val="24"/>
-          <w:szCs w:val="24"/>
-          <w:u w:val="single"/>
-        </w:rPr>
-      </w:pPr>
-      <w:r>
-        <w:rPr>
-          <w:sz w:val="24"/>
-          <w:szCs w:val="24"/>
-          <w:u w:val="single"/>
-        </w:rPr>
-        <w:t>transferScripts folder</w:t>
-      </w:r>
-    </w:p>
-    <w:p>
-      <w:pPr>
-        <w:pStyle w:val="ListParagraph"/>
-        <w:rPr>
-          <w:sz w:val="24"/>
-          <w:szCs w:val="24"/>
-          <w:u w:val="single"/>
+          <w:b/>
+          <w:bCs/>
+        </w:rPr>
+      </w:pPr>
+      <w:r>
+        <w:rPr>
+          <w:b/>
+          <w:bCs/>
+        </w:rPr>
+        <w:t>generatePwFiles.ps1</w:t>
+      </w:r>
+    </w:p>
+    <w:p>
+      <w:pPr>
+        <w:pStyle w:val="ListParagraph"/>
+        <w:rPr>
+          <w:b/>
+          <w:bCs/>
         </w:rPr>
       </w:pPr>
     </w:p>
@@ -318,29 +439,73 @@
         </w:numPr>
       </w:pPr>
       <w:r>
+        <w:t xml:space="preserve">This script allows for the generation of the password files that can be used in place of hard-coded password values in </w:t>
+      </w:r>
+      <w:r>
+        <w:t xml:space="preserve">the </w:t>
+      </w:r>
+      <w:r>
+        <w:t>JSON</w:t>
+      </w:r>
+      <w:r>
+        <w:t xml:space="preserve"> configuration file.  Note: Once you specify the location of the password files in the script and run the script, the password files cannot be </w:t>
+      </w:r>
+      <w:r>
+        <w:t>moved,</w:t>
+      </w:r>
+      <w:r>
+        <w:t xml:space="preserve"> or they will break.  This is intentional.  So, decide where you’d like for them to be located, make sure that path is specified in the script as well as </w:t>
+      </w:r>
+      <w:r>
+        <w:t xml:space="preserve">the </w:t>
+      </w:r>
+      <w:r>
+        <w:t>JSON</w:t>
+      </w:r>
+      <w:r>
+        <w:t xml:space="preserve"> configuration file, and then run the script. </w:t>
+      </w:r>
+      <w:r>
+        <w:t>Note that the password files can only be used by the user who created them on the machine they were created on, within the folder they were created. This is for security purposed. The password files only need to be created on the machine that is being used to orchestrate the Invoke-</w:t>
+      </w:r>
+      <w:proofErr w:type="spellStart"/>
+      <w:r>
+        <w:t>ArcGISConfiguration</w:t>
+      </w:r>
+      <w:proofErr w:type="spellEnd"/>
+      <w:r>
+        <w:t xml:space="preserve"> command.</w:t>
+      </w:r>
+    </w:p>
+    <w:p>
+      <w:pPr>
+        <w:pStyle w:val="ListParagraph"/>
+        <w:ind w:left="1440"/>
+      </w:pPr>
+    </w:p>
+    <w:p>
+      <w:pPr>
+        <w:pStyle w:val="ListParagraph"/>
+        <w:numPr>
+          <w:ilvl w:val="0"/>
+          <w:numId w:val="1"/>
+        </w:numPr>
         <w:rPr>
           <w:b/>
           <w:bCs/>
         </w:rPr>
-        <w:t>transferCertificates.ps1</w:t>
-      </w:r>
-      <w:r>
-        <w:t xml:space="preserve"> – this script will transfer the contents of a ‘certificates’ folder on an orchestration machine, or the local machine to remote servers to be used for the deployment</w:t>
-      </w:r>
-      <w:r>
-        <w:t xml:space="preserve">. </w:t>
-      </w:r>
-      <w:r>
-        <w:t>Make sure not to include the orchestrating machine in the list of $arcgisservers</w:t>
-      </w:r>
-      <w:r>
-        <w:t>.</w:t>
-      </w:r>
-    </w:p>
-    <w:p>
-      <w:pPr>
-        <w:pStyle w:val="ListParagraph"/>
-        <w:ind w:left="1440"/>
+      </w:pPr>
+      <w:r>
+        <w:rPr>
+          <w:b/>
+          <w:bCs/>
+        </w:rPr>
+        <w:t>InvokeScript.ps1</w:t>
+      </w:r>
+    </w:p>
+    <w:p>
+      <w:pPr>
+        <w:pStyle w:val="ListParagraph"/>
       </w:pPr>
     </w:p>
     <w:p>
@@ -352,29 +517,78 @@
         </w:numPr>
       </w:pPr>
       <w:r>
+        <w:t>This script starts the ArcGIS deployment in PowerShell.  It first changes the directory to a path where logs can be accessed easily (such as within the folder structure where the rest of the deployment files are located).  Then, it runs the Invoke-</w:t>
+      </w:r>
+      <w:proofErr w:type="spellStart"/>
+      <w:r>
+        <w:t>ArcGISConfiguration</w:t>
+      </w:r>
+      <w:proofErr w:type="spellEnd"/>
+      <w:r>
+        <w:t xml:space="preserve"> command with the configuration file.  You can change the -Mode switch to one of the other options [Install | </w:t>
+      </w:r>
+      <w:proofErr w:type="spellStart"/>
+      <w:r>
+        <w:t>InstallLicense</w:t>
+      </w:r>
+      <w:proofErr w:type="spellEnd"/>
+      <w:r>
+        <w:t xml:space="preserve"> | </w:t>
+      </w:r>
+      <w:proofErr w:type="spellStart"/>
+      <w:r>
+        <w:t>InstallLicenseConfigure</w:t>
+      </w:r>
+      <w:proofErr w:type="spellEnd"/>
+      <w:r>
+        <w:t xml:space="preserve"> | Uninstall | Upgrade | </w:t>
+      </w:r>
+      <w:proofErr w:type="spellStart"/>
+      <w:r>
+        <w:t>WebGISDRExport</w:t>
+      </w:r>
+      <w:proofErr w:type="spellEnd"/>
+      <w:r>
+        <w:t xml:space="preserve"> | </w:t>
+      </w:r>
+      <w:proofErr w:type="spellStart"/>
+      <w:r>
+        <w:t>WebGISDRImport</w:t>
+      </w:r>
+      <w:proofErr w:type="spellEnd"/>
+      <w:r>
+        <w:t>] to adjust to what you’d like the Invoke command to do.</w:t>
+      </w:r>
+    </w:p>
+    <w:p>
+      <w:pPr>
+        <w:pStyle w:val="ListParagraph"/>
+        <w:ind w:left="1440"/>
+      </w:pPr>
+    </w:p>
+    <w:p>
+      <w:pPr>
+        <w:pStyle w:val="ListParagraph"/>
+        <w:numPr>
+          <w:ilvl w:val="0"/>
+          <w:numId w:val="1"/>
+        </w:numPr>
         <w:rPr>
           <w:b/>
           <w:bCs/>
         </w:rPr>
-        <w:t>transferInstallers.ps1</w:t>
-      </w:r>
-      <w:r>
-        <w:t xml:space="preserve"> – this script will transfer the contents of an ‘installers’ folder (as well as any sub-directories) from a local location to a list of machines specified for each ArcGIS component.</w:t>
-      </w:r>
-      <w:r>
-        <w:t xml:space="preserve"> </w:t>
-      </w:r>
-      <w:r>
-        <w:t>Make sure not to include the orchestrating machine in the list of $arcgisservers</w:t>
-      </w:r>
-      <w:r>
-        <w:t>.</w:t>
-      </w:r>
-    </w:p>
-    <w:p>
-      <w:pPr>
-        <w:pStyle w:val="ListParagraph"/>
-        <w:ind w:left="1440"/>
+      </w:pPr>
+      <w:r>
+        <w:rPr>
+          <w:b/>
+          <w:bCs/>
+        </w:rPr>
+        <w:t>transferPreRequisites.ps1</w:t>
+      </w:r>
+    </w:p>
+    <w:p>
+      <w:pPr>
+        <w:pStyle w:val="ListParagraph"/>
       </w:pPr>
     </w:p>
     <w:p>
@@ -386,53 +600,10 @@
         </w:numPr>
       </w:pPr>
       <w:r>
-        <w:rPr>
-          <w:b/>
-          <w:bCs/>
-        </w:rPr>
-        <w:t>transferLicenses.ps1</w:t>
-      </w:r>
-      <w:r>
-        <w:t xml:space="preserve"> – this script will transfer the contents of a ‘licenses’ folder from a local location to a list of machines specified for each ArcGIS component.</w:t>
-      </w:r>
-      <w:r>
-        <w:t xml:space="preserve"> </w:t>
-      </w:r>
-      <w:r>
-        <w:t>Make sure not to include the orchestrating machine in the list of $arcgisservers</w:t>
-      </w:r>
-      <w:r>
-        <w:t>.</w:t>
-      </w:r>
-    </w:p>
-    <w:p>
-      <w:pPr>
-        <w:pStyle w:val="ListParagraph"/>
-        <w:ind w:left="1440"/>
-      </w:pPr>
-    </w:p>
-    <w:p>
-      <w:pPr>
-        <w:pStyle w:val="ListParagraph"/>
-        <w:numPr>
-          <w:ilvl w:val="1"/>
-          <w:numId w:val="1"/>
-        </w:numPr>
-      </w:pPr>
-      <w:r>
-        <w:rPr>
-          <w:b/>
-          <w:bCs/>
-        </w:rPr>
-        <w:t>transferModule.ps1</w:t>
-      </w:r>
-      <w:r>
-        <w:t xml:space="preserve"> – this script will transfer the local arcgis PowerShell module (without upgrading it) to a list of remote servers provided in the script.</w:t>
-      </w:r>
-      <w:r>
-        <w:t xml:space="preserve"> This is useful if utilizing an older version of the PowerShell DSC ArcGIS Module. Make sure not to include the orchestrating machine in the list of $arcgisservers.</w:t>
-      </w:r>
-    </w:p>
+        <w:t xml:space="preserve">This script transfers the Web Adaptor prerequisites from a local machine to the web server that will be used for hosting the Web Adaptors.  </w:t>
+      </w:r>
+    </w:p>
+    <w:p/>
     <w:sectPr>
       <w:pgSz w:w="12240" w:h="15840"/>
       <w:pgMar w:top="1440" w:right="1440" w:bottom="1440" w:left="1440" w:header="720" w:footer="720" w:gutter="0"/>

</xml_diff>